<commit_message>
Add external interrupt support, update UART handling, and enhance ML requirements
</commit_message>
<xml_diff>
--- a/ML/CaseOpgave/Case Opgave ML.docx
+++ b/ML/CaseOpgave/Case Opgave ML.docx
@@ -39,7 +39,7 @@
                     </pic:cNvPicPr>
                   </pic:nvPicPr>
                   <pic:blipFill>
-                    <a:blip r:embed="rId4">
+                    <a:blip r:embed="rId5">
                       <a:extLst>
                         <a:ext uri="{28A0092B-C50C-407E-A947-70E740481C1C}">
                           <a14:useLocalDpi xmlns:a14="http://schemas.microsoft.com/office/drawing/2010/main" val="0"/>
@@ -159,7 +159,7 @@
     </w:p>
     <w:sdt>
       <w:sdtPr>
-        <w:id w:val="647865164"/>
+        <w:id w:val="-1534418173"/>
         <w:docPartObj>
           <w:docPartGallery w:val="Table of Contents"/>
           <w:docPartUnique/>
@@ -188,16 +188,302 @@
           </w:r>
         </w:p>
         <w:p>
-          <w:fldSimple w:instr=" TOC \o &quot;1-3&quot; \h \z \u ">
-            <w:r>
-              <w:rPr>
-                <w:b/>
-                <w:bCs/>
-                <w:noProof/>
-              </w:rPr>
-              <w:t>Der blev ikke fundet nogen elementer til indholdsfortegnelsen.</w:t>
-            </w:r>
-          </w:fldSimple>
+          <w:pPr>
+            <w:pStyle w:val="Indholdsfortegnelse2"/>
+            <w:tabs>
+              <w:tab w:val="right" w:leader="dot" w:pos="9628"/>
+            </w:tabs>
+            <w:rPr>
+              <w:rFonts w:eastAsiaTheme="minorEastAsia"/>
+              <w:noProof/>
+              <w:lang w:eastAsia="da-DK"/>
+            </w:rPr>
+          </w:pPr>
+          <w:r>
+            <w:fldChar w:fldCharType="begin"/>
+          </w:r>
+          <w:r>
+            <w:instrText xml:space="preserve"> TOC \o "1-3" \h \z \u </w:instrText>
+          </w:r>
+          <w:r>
+            <w:fldChar w:fldCharType="separate"/>
+          </w:r>
+          <w:hyperlink w:anchor="_Toc182921434" w:history="1">
+            <w:r>
+              <w:rPr>
+                <w:rStyle w:val="Hyperlink"/>
+                <w:noProof/>
+              </w:rPr>
+              <w:t>Case:</w:t>
+            </w:r>
+            <w:r>
+              <w:rPr>
+                <w:noProof/>
+                <w:webHidden/>
+              </w:rPr>
+              <w:tab/>
+            </w:r>
+            <w:r>
+              <w:rPr>
+                <w:noProof/>
+                <w:webHidden/>
+              </w:rPr>
+              <w:fldChar w:fldCharType="begin"/>
+            </w:r>
+            <w:r>
+              <w:rPr>
+                <w:noProof/>
+                <w:webHidden/>
+              </w:rPr>
+              <w:instrText xml:space="preserve"> PAGEREF _Toc182921434 \h </w:instrText>
+            </w:r>
+            <w:r>
+              <w:rPr>
+                <w:noProof/>
+                <w:webHidden/>
+              </w:rPr>
+            </w:r>
+            <w:r>
+              <w:rPr>
+                <w:noProof/>
+                <w:webHidden/>
+              </w:rPr>
+              <w:fldChar w:fldCharType="separate"/>
+            </w:r>
+            <w:r>
+              <w:rPr>
+                <w:noProof/>
+                <w:webHidden/>
+              </w:rPr>
+              <w:t>3</w:t>
+            </w:r>
+            <w:r>
+              <w:rPr>
+                <w:noProof/>
+                <w:webHidden/>
+              </w:rPr>
+              <w:fldChar w:fldCharType="end"/>
+            </w:r>
+          </w:hyperlink>
+        </w:p>
+        <w:p>
+          <w:pPr>
+            <w:pStyle w:val="Indholdsfortegnelse2"/>
+            <w:tabs>
+              <w:tab w:val="right" w:leader="dot" w:pos="9628"/>
+            </w:tabs>
+            <w:rPr>
+              <w:rFonts w:eastAsiaTheme="minorEastAsia"/>
+              <w:noProof/>
+              <w:lang w:eastAsia="da-DK"/>
+            </w:rPr>
+          </w:pPr>
+          <w:hyperlink w:anchor="_Toc182921435" w:history="1">
+            <w:r>
+              <w:rPr>
+                <w:rStyle w:val="Hyperlink"/>
+                <w:noProof/>
+              </w:rPr>
+              <w:t>Datasæt:</w:t>
+            </w:r>
+            <w:r>
+              <w:rPr>
+                <w:noProof/>
+                <w:webHidden/>
+              </w:rPr>
+              <w:tab/>
+            </w:r>
+            <w:r>
+              <w:rPr>
+                <w:noProof/>
+                <w:webHidden/>
+              </w:rPr>
+              <w:fldChar w:fldCharType="begin"/>
+            </w:r>
+            <w:r>
+              <w:rPr>
+                <w:noProof/>
+                <w:webHidden/>
+              </w:rPr>
+              <w:instrText xml:space="preserve"> PAGEREF _Toc182921435 \h </w:instrText>
+            </w:r>
+            <w:r>
+              <w:rPr>
+                <w:noProof/>
+                <w:webHidden/>
+              </w:rPr>
+            </w:r>
+            <w:r>
+              <w:rPr>
+                <w:noProof/>
+                <w:webHidden/>
+              </w:rPr>
+              <w:fldChar w:fldCharType="separate"/>
+            </w:r>
+            <w:r>
+              <w:rPr>
+                <w:noProof/>
+                <w:webHidden/>
+              </w:rPr>
+              <w:t>3</w:t>
+            </w:r>
+            <w:r>
+              <w:rPr>
+                <w:noProof/>
+                <w:webHidden/>
+              </w:rPr>
+              <w:fldChar w:fldCharType="end"/>
+            </w:r>
+          </w:hyperlink>
+        </w:p>
+        <w:p>
+          <w:pPr>
+            <w:pStyle w:val="Indholdsfortegnelse2"/>
+            <w:tabs>
+              <w:tab w:val="right" w:leader="dot" w:pos="9628"/>
+            </w:tabs>
+            <w:rPr>
+              <w:rFonts w:eastAsiaTheme="minorEastAsia"/>
+              <w:noProof/>
+              <w:lang w:eastAsia="da-DK"/>
+            </w:rPr>
+          </w:pPr>
+          <w:hyperlink w:anchor="_Toc182921436" w:history="1">
+            <w:r>
+              <w:rPr>
+                <w:rStyle w:val="Hyperlink"/>
+                <w:noProof/>
+              </w:rPr>
+              <w:t>Algoritme:</w:t>
+            </w:r>
+            <w:r>
+              <w:rPr>
+                <w:noProof/>
+                <w:webHidden/>
+              </w:rPr>
+              <w:tab/>
+            </w:r>
+            <w:r>
+              <w:rPr>
+                <w:noProof/>
+                <w:webHidden/>
+              </w:rPr>
+              <w:fldChar w:fldCharType="begin"/>
+            </w:r>
+            <w:r>
+              <w:rPr>
+                <w:noProof/>
+                <w:webHidden/>
+              </w:rPr>
+              <w:instrText xml:space="preserve"> PAGEREF _Toc182921436 \h </w:instrText>
+            </w:r>
+            <w:r>
+              <w:rPr>
+                <w:noProof/>
+                <w:webHidden/>
+              </w:rPr>
+            </w:r>
+            <w:r>
+              <w:rPr>
+                <w:noProof/>
+                <w:webHidden/>
+              </w:rPr>
+              <w:fldChar w:fldCharType="separate"/>
+            </w:r>
+            <w:r>
+              <w:rPr>
+                <w:noProof/>
+                <w:webHidden/>
+              </w:rPr>
+              <w:t>3</w:t>
+            </w:r>
+            <w:r>
+              <w:rPr>
+                <w:noProof/>
+                <w:webHidden/>
+              </w:rPr>
+              <w:fldChar w:fldCharType="end"/>
+            </w:r>
+          </w:hyperlink>
+        </w:p>
+        <w:p>
+          <w:pPr>
+            <w:pStyle w:val="Indholdsfortegnelse2"/>
+            <w:tabs>
+              <w:tab w:val="right" w:leader="dot" w:pos="9628"/>
+            </w:tabs>
+            <w:rPr>
+              <w:rFonts w:eastAsiaTheme="minorEastAsia"/>
+              <w:noProof/>
+              <w:lang w:eastAsia="da-DK"/>
+            </w:rPr>
+          </w:pPr>
+          <w:hyperlink w:anchor="_Toc182921437" w:history="1">
+            <w:r>
+              <w:rPr>
+                <w:rStyle w:val="Hyperlink"/>
+                <w:noProof/>
+              </w:rPr>
+              <w:t>Konklusion:</w:t>
+            </w:r>
+            <w:r>
+              <w:rPr>
+                <w:noProof/>
+                <w:webHidden/>
+              </w:rPr>
+              <w:tab/>
+            </w:r>
+            <w:r>
+              <w:rPr>
+                <w:noProof/>
+                <w:webHidden/>
+              </w:rPr>
+              <w:fldChar w:fldCharType="begin"/>
+            </w:r>
+            <w:r>
+              <w:rPr>
+                <w:noProof/>
+                <w:webHidden/>
+              </w:rPr>
+              <w:instrText xml:space="preserve"> PAGEREF _Toc182921437 \h </w:instrText>
+            </w:r>
+            <w:r>
+              <w:rPr>
+                <w:noProof/>
+                <w:webHidden/>
+              </w:rPr>
+            </w:r>
+            <w:r>
+              <w:rPr>
+                <w:noProof/>
+                <w:webHidden/>
+              </w:rPr>
+              <w:fldChar w:fldCharType="separate"/>
+            </w:r>
+            <w:r>
+              <w:rPr>
+                <w:noProof/>
+                <w:webHidden/>
+              </w:rPr>
+              <w:t>3</w:t>
+            </w:r>
+            <w:r>
+              <w:rPr>
+                <w:noProof/>
+                <w:webHidden/>
+              </w:rPr>
+              <w:fldChar w:fldCharType="end"/>
+            </w:r>
+          </w:hyperlink>
+        </w:p>
+        <w:p>
+          <w:r>
+            <w:rPr>
+              <w:b/>
+              <w:bCs/>
+            </w:rPr>
+            <w:fldChar w:fldCharType="end"/>
+          </w:r>
         </w:p>
       </w:sdtContent>
     </w:sdt>
@@ -261,39 +547,503 @@
         <w:pStyle w:val="Overskrift2"/>
         <w:jc w:val="center"/>
       </w:pPr>
+      <w:bookmarkStart w:id="0" w:name="_Toc182921434"/>
       <w:r>
         <w:lastRenderedPageBreak/>
         <w:t>Case:</w:t>
       </w:r>
+      <w:bookmarkEnd w:id="0"/>
+    </w:p>
+    <w:p>
+      <w:r>
+        <w:t xml:space="preserve">I denne </w:t>
+      </w:r>
+      <w:proofErr w:type="gramStart"/>
+      <w:r>
+        <w:t>case  arbejder</w:t>
+      </w:r>
+      <w:proofErr w:type="gramEnd"/>
+      <w:r>
+        <w:t xml:space="preserve"> vi med at udvikle et neuralt netværk, der kan klassificere billeder af håndskrevne tal fra 0 – 9. Problemet, vi forsøger at løse, er automatisk at kunne genkende og kategorisere håndskrevne tal, hvilket grundlæggende opgave i mønstergenkendelse og billede klassifikation. Denne opgave kræver, at netværket kan lære at forstå og udvælge visse træk så den kan forudsige hvilket tal billedet repræsentere.  </w:t>
+      </w:r>
+    </w:p>
+    <w:p>
+      <w:pPr>
+        <w:pStyle w:val="Overskrift2"/>
+        <w:jc w:val="center"/>
+      </w:pPr>
+      <w:bookmarkStart w:id="1" w:name="_Toc182921435"/>
+      <w:r>
+        <w:t>Datasæt:</w:t>
+      </w:r>
+      <w:bookmarkEnd w:id="1"/>
+    </w:p>
+    <w:p>
+      <w:r>
+        <w:t>Datasættet, vi bruger, er MNIST-</w:t>
+      </w:r>
+      <w:proofErr w:type="gramStart"/>
+      <w:r>
+        <w:t>datasættet(</w:t>
+      </w:r>
+      <w:proofErr w:type="spellStart"/>
+      <w:proofErr w:type="gramEnd"/>
+      <w:r>
+        <w:t>Modified</w:t>
+      </w:r>
+      <w:proofErr w:type="spellEnd"/>
+      <w:r>
+        <w:t xml:space="preserve"> National Institute of Standards and Technology), som består af 60000 træningsbilleder og 10000 testbilleder af håndskrevne tal. Hvert billede er 28x28 og </w:t>
+      </w:r>
+      <w:proofErr w:type="spellStart"/>
+      <w:r>
+        <w:t>gråtonet</w:t>
+      </w:r>
+      <w:proofErr w:type="spellEnd"/>
+      <w:r>
+        <w:t xml:space="preserve">, og hvert billede er mærkeret med det korrekte nummer 0-9. </w:t>
+      </w:r>
+    </w:p>
+    <w:p>
+      <w:pPr>
+        <w:pStyle w:val="Overskrift2"/>
+        <w:jc w:val="center"/>
+      </w:pPr>
+      <w:bookmarkStart w:id="2" w:name="_Toc182921436"/>
+      <w:r>
+        <w:t>Algoritme:</w:t>
+      </w:r>
+      <w:bookmarkEnd w:id="2"/>
+    </w:p>
+    <w:p>
+      <w:r>
+        <w:t xml:space="preserve">Vi bruger en feedforward neuralt netværk, vores netværk benytter en </w:t>
+      </w:r>
+      <w:proofErr w:type="spellStart"/>
+      <w:r>
+        <w:t>sigmoid</w:t>
+      </w:r>
+      <w:proofErr w:type="spellEnd"/>
+      <w:r>
+        <w:t xml:space="preserve"> aktiveringsfunktion og </w:t>
+      </w:r>
+      <w:proofErr w:type="spellStart"/>
+      <w:r>
+        <w:t>backpropagation</w:t>
+      </w:r>
+      <w:proofErr w:type="spellEnd"/>
+      <w:r>
+        <w:t xml:space="preserve"> til at træne netværket.</w:t>
+      </w:r>
+    </w:p>
+    <w:p>
+      <w:pPr>
+        <w:pStyle w:val="Listeafsnit"/>
+        <w:numPr>
+          <w:ilvl w:val="0"/>
+          <w:numId w:val="1"/>
+        </w:numPr>
+      </w:pPr>
+      <w:proofErr w:type="spellStart"/>
+      <w:r>
+        <w:rPr>
+          <w:b/>
+          <w:bCs/>
+        </w:rPr>
+        <w:t>Sigmoid</w:t>
+      </w:r>
+      <w:proofErr w:type="spellEnd"/>
+      <w:r>
+        <w:rPr>
+          <w:b/>
+          <w:bCs/>
+        </w:rPr>
+        <w:t xml:space="preserve"> aktiveringsfunktion </w:t>
+      </w:r>
+      <w:r>
+        <w:t xml:space="preserve">bruges til at </w:t>
+      </w:r>
+      <w:r>
+        <w:t>modellere</w:t>
+      </w:r>
+      <w:r>
+        <w:t xml:space="preserve"> ikke</w:t>
+      </w:r>
+      <w:r>
+        <w:t>-</w:t>
+      </w:r>
+      <w:r>
+        <w:t>lin</w:t>
+      </w:r>
+      <w:r>
+        <w:t>e</w:t>
+      </w:r>
+      <w:r>
+        <w:t xml:space="preserve">ære </w:t>
+      </w:r>
+      <w:r>
+        <w:t>relationer og beregne sandsynligheder for de forskellige tal.</w:t>
+      </w:r>
+    </w:p>
+    <w:p>
+      <w:pPr>
+        <w:pStyle w:val="Listeafsnit"/>
+        <w:numPr>
+          <w:ilvl w:val="0"/>
+          <w:numId w:val="1"/>
+        </w:numPr>
+        <w:rPr>
+          <w:b/>
+          <w:bCs/>
+        </w:rPr>
+      </w:pPr>
+      <w:proofErr w:type="spellStart"/>
+      <w:r>
+        <w:rPr>
+          <w:b/>
+          <w:bCs/>
+        </w:rPr>
+        <w:t>Backpropagation</w:t>
+      </w:r>
+      <w:proofErr w:type="spellEnd"/>
+      <w:r>
+        <w:rPr>
+          <w:b/>
+          <w:bCs/>
+        </w:rPr>
+        <w:t xml:space="preserve"> </w:t>
+      </w:r>
+      <w:r>
+        <w:t>bruges til at beregne gradienten af fejl, som er forskellen mellem faktiske forudsagte værdier i forhold til vægtene i netværket, som herefter justerer vægtens værdi.</w:t>
+      </w:r>
+    </w:p>
+    <w:p>
+      <w:pPr>
+        <w:pStyle w:val="Listeafsnit"/>
+        <w:numPr>
+          <w:ilvl w:val="0"/>
+          <w:numId w:val="1"/>
+        </w:numPr>
+        <w:rPr>
+          <w:b/>
+          <w:bCs/>
+        </w:rPr>
+      </w:pPr>
+      <w:proofErr w:type="spellStart"/>
+      <w:r>
+        <w:rPr>
+          <w:b/>
+          <w:bCs/>
+        </w:rPr>
+        <w:t>Stochastic</w:t>
+      </w:r>
+      <w:proofErr w:type="spellEnd"/>
+      <w:r>
+        <w:rPr>
+          <w:b/>
+          <w:bCs/>
+        </w:rPr>
+        <w:t xml:space="preserve"> Gradient </w:t>
+      </w:r>
+      <w:proofErr w:type="spellStart"/>
+      <w:proofErr w:type="gramStart"/>
+      <w:r>
+        <w:rPr>
+          <w:b/>
+          <w:bCs/>
+        </w:rPr>
+        <w:t>Descent</w:t>
+      </w:r>
+      <w:proofErr w:type="spellEnd"/>
+      <w:r>
+        <w:rPr>
+          <w:b/>
+          <w:bCs/>
+        </w:rPr>
+        <w:t>(</w:t>
+      </w:r>
+      <w:proofErr w:type="gramEnd"/>
+      <w:r>
+        <w:rPr>
+          <w:b/>
+          <w:bCs/>
+        </w:rPr>
+        <w:t xml:space="preserve">SGD) </w:t>
+      </w:r>
+      <w:r>
+        <w:t xml:space="preserve">benyttes til </w:t>
+      </w:r>
+      <w:r>
+        <w:t xml:space="preserve">opdatere vægtene baseret på små tilfælde af </w:t>
+      </w:r>
+      <w:proofErr w:type="spellStart"/>
+      <w:r>
+        <w:t>batches</w:t>
+      </w:r>
+      <w:proofErr w:type="spellEnd"/>
+      <w:r>
+        <w:t xml:space="preserve"> af vores træningsdata.</w:t>
+      </w:r>
+    </w:p>
+    <w:p>
+      <w:pPr>
+        <w:ind w:left="408"/>
+      </w:pPr>
+      <w:r>
+        <w:t xml:space="preserve">Denne algoritme vil falde under det man kalder </w:t>
+      </w:r>
+      <w:proofErr w:type="spellStart"/>
+      <w:r>
+        <w:t>supervised</w:t>
+      </w:r>
+      <w:proofErr w:type="spellEnd"/>
+      <w:r>
+        <w:t xml:space="preserve"> learning, da vi træner modellen med et datasæt, hvor både input og output er kendt, nemlig et tal mellem 0-9.</w:t>
+      </w:r>
+    </w:p>
+    <w:p>
+      <w:pPr>
+        <w:pStyle w:val="Overskrift2"/>
+        <w:jc w:val="center"/>
+      </w:pPr>
+      <w:bookmarkStart w:id="3" w:name="_Toc182921437"/>
+      <w:r>
+        <w:t>Konklusion:</w:t>
+      </w:r>
+      <w:bookmarkEnd w:id="3"/>
     </w:p>
     <w:p/>
     <w:p>
       <w:pPr>
-        <w:pStyle w:val="Overskrift2"/>
-        <w:jc w:val="center"/>
-      </w:pPr>
-      <w:r>
-        <w:t>Datasæt:</w:t>
-      </w:r>
-    </w:p>
-    <w:p/>
-    <w:p>
-      <w:pPr>
-        <w:pStyle w:val="Overskrift2"/>
-        <w:jc w:val="center"/>
-      </w:pPr>
-      <w:r>
-        <w:t>Algoritme:</w:t>
-      </w:r>
-    </w:p>
-    <w:p/>
-    <w:p>
-      <w:pPr>
-        <w:pStyle w:val="Overskrift2"/>
-        <w:jc w:val="center"/>
-      </w:pPr>
-      <w:r>
-        <w:t>Konklusion:</w:t>
+        <w:pStyle w:val="Overskrift4"/>
+        <w:jc w:val="center"/>
+      </w:pPr>
+      <w:r>
+        <w:t>Kunne problemet løses bedre/nemmere uden ML?</w:t>
+      </w:r>
+    </w:p>
+    <w:p>
+      <w:r>
+        <w:t>Det er meget muligt at det kunne være løst uden ML, men det ville kræve en enormt stor mængde kode og mere end en person til at lave dette.</w:t>
+      </w:r>
+      <w:r>
+        <w:t xml:space="preserve"> Desuden er de ikke lige fleksible og præcise som ML-løsninger, især neurale netværk er mere robuste som kræver væsentlig mindre kode.</w:t>
+      </w:r>
+    </w:p>
+    <w:p>
+      <w:pPr>
+        <w:pStyle w:val="Overskrift4"/>
+        <w:jc w:val="center"/>
+      </w:pPr>
+      <w:r>
+        <w:t>Er problemet for komplekst?</w:t>
+      </w:r>
+    </w:p>
+    <w:p>
+      <w:r>
+        <w:t>Selve problemet er ikke så komplekst, vi løste opgaven tidligere i faget med samme datasæt. Et grundlæggende neuralt netværk vil kunne løse dette problem effektivt. Dog vil man hurtigt kunne gøre det mere komplekst</w:t>
+      </w:r>
+      <w:r>
+        <w:t>.</w:t>
+      </w:r>
+    </w:p>
+    <w:p>
+      <w:pPr>
+        <w:pStyle w:val="Overskrift4"/>
+        <w:jc w:val="center"/>
+      </w:pPr>
+      <w:r>
+        <w:lastRenderedPageBreak/>
+        <w:t>Hvordan kunne man forbedre modellen?</w:t>
+      </w:r>
+    </w:p>
+    <w:p>
+      <w:pPr>
+        <w:pStyle w:val="Overskrift4"/>
+      </w:pPr>
+    </w:p>
+    <w:p>
+      <w:r>
+        <w:t>Der er flere måder som vi kan forbedre modellen på.</w:t>
+      </w:r>
+    </w:p>
+    <w:p>
+      <w:pPr>
+        <w:pStyle w:val="Listeafsnit"/>
+        <w:numPr>
+          <w:ilvl w:val="0"/>
+          <w:numId w:val="3"/>
+        </w:numPr>
+      </w:pPr>
+      <w:r>
+        <w:rPr>
+          <w:b/>
+          <w:bCs/>
+        </w:rPr>
+        <w:t>Data augmentation</w:t>
+      </w:r>
+      <w:r>
+        <w:rPr>
+          <w:b/>
+          <w:bCs/>
+        </w:rPr>
+        <w:t xml:space="preserve">: </w:t>
+      </w:r>
+      <w:r>
+        <w:t xml:space="preserve">ved at tilføje variation til </w:t>
+      </w:r>
+      <w:proofErr w:type="spellStart"/>
+      <w:r>
+        <w:t>træningsdataen</w:t>
+      </w:r>
+      <w:proofErr w:type="spellEnd"/>
+      <w:r>
+        <w:t xml:space="preserve"> f.eks. rotere, skalere eller lave tilfældige beskæringer af </w:t>
+      </w:r>
+      <w:proofErr w:type="spellStart"/>
+      <w:r>
+        <w:t>dataen</w:t>
+      </w:r>
+      <w:proofErr w:type="spellEnd"/>
+      <w:r>
+        <w:t>.</w:t>
+      </w:r>
+      <w:r>
+        <w:t xml:space="preserve"> Dette kunne, gøre modellen mere robust overfor håndskrifter.</w:t>
+      </w:r>
+    </w:p>
+    <w:p>
+      <w:pPr>
+        <w:pStyle w:val="Listeafsnit"/>
+        <w:numPr>
+          <w:ilvl w:val="0"/>
+          <w:numId w:val="3"/>
+        </w:numPr>
+        <w:rPr>
+          <w:b/>
+          <w:bCs/>
+        </w:rPr>
+      </w:pPr>
+      <w:r>
+        <w:t xml:space="preserve"> </w:t>
+      </w:r>
+      <w:r>
+        <w:rPr>
+          <w:b/>
+          <w:bCs/>
+        </w:rPr>
+        <w:t xml:space="preserve"> </w:t>
+      </w:r>
+      <w:proofErr w:type="spellStart"/>
+      <w:r>
+        <w:rPr>
+          <w:b/>
+          <w:bCs/>
+        </w:rPr>
+        <w:t>Convolutional</w:t>
+      </w:r>
+      <w:proofErr w:type="spellEnd"/>
+      <w:r>
+        <w:rPr>
+          <w:b/>
+          <w:bCs/>
+        </w:rPr>
+        <w:t xml:space="preserve"> Neural </w:t>
+      </w:r>
+      <w:proofErr w:type="gramStart"/>
+      <w:r>
+        <w:rPr>
+          <w:b/>
+          <w:bCs/>
+        </w:rPr>
+        <w:t>Network</w:t>
+      </w:r>
+      <w:r>
+        <w:rPr>
+          <w:b/>
+          <w:bCs/>
+        </w:rPr>
+        <w:t>s</w:t>
+      </w:r>
+      <w:r>
+        <w:rPr>
+          <w:b/>
+          <w:bCs/>
+        </w:rPr>
+        <w:t>(</w:t>
+      </w:r>
+      <w:proofErr w:type="gramEnd"/>
+      <w:r>
+        <w:rPr>
+          <w:b/>
+          <w:bCs/>
+        </w:rPr>
+        <w:t>CNN)</w:t>
+      </w:r>
+      <w:r>
+        <w:rPr>
+          <w:b/>
+          <w:bCs/>
+        </w:rPr>
+        <w:t xml:space="preserve">: </w:t>
+      </w:r>
+      <w:r>
+        <w:t>Dette ville gøre modellen meget mere præcis, da CNN er designet til at arbejde med billeddata og tage relevant data ud fra billederne automatisk.</w:t>
+      </w:r>
+    </w:p>
+    <w:p>
+      <w:pPr>
+        <w:pStyle w:val="Listeafsnit"/>
+        <w:numPr>
+          <w:ilvl w:val="0"/>
+          <w:numId w:val="3"/>
+        </w:numPr>
+        <w:rPr>
+          <w:b/>
+          <w:bCs/>
+        </w:rPr>
+      </w:pPr>
+      <w:proofErr w:type="spellStart"/>
+      <w:r>
+        <w:rPr>
+          <w:b/>
+          <w:bCs/>
+        </w:rPr>
+        <w:t>Regularisering</w:t>
+      </w:r>
+      <w:proofErr w:type="spellEnd"/>
+      <w:r>
+        <w:rPr>
+          <w:b/>
+          <w:bCs/>
+        </w:rPr>
+        <w:t>:</w:t>
+      </w:r>
+      <w:r>
+        <w:rPr>
+          <w:b/>
+          <w:bCs/>
+        </w:rPr>
+        <w:t xml:space="preserve"> </w:t>
+      </w:r>
+      <w:r>
+        <w:t xml:space="preserve">Dropout som midlertidig deaktiver nogle neuroner, så netværket ikke bliver </w:t>
+      </w:r>
+      <w:proofErr w:type="spellStart"/>
+      <w:r>
+        <w:t>reliant</w:t>
+      </w:r>
+      <w:proofErr w:type="spellEnd"/>
+      <w:r>
+        <w:t xml:space="preserve"> på </w:t>
+      </w:r>
+      <w:proofErr w:type="gramStart"/>
+      <w:r>
+        <w:t>den enkelte neuron</w:t>
+      </w:r>
+      <w:proofErr w:type="gramEnd"/>
+      <w:r>
+        <w:t>. L2-Regulasering kan bruges til at tilføje vægte der har en for stor værdi en straf.</w:t>
       </w:r>
     </w:p>
     <w:sectPr>
@@ -304,6 +1054,431 @@
     </w:sectPr>
   </w:body>
 </w:document>
+</file>
+
+<file path=word/numbering.xml><?xml version="1.0" encoding="utf-8"?>
+<w:numbering xmlns:wpc="http://schemas.microsoft.com/office/word/2010/wordprocessingCanvas" xmlns:cx="http://schemas.microsoft.com/office/drawing/2014/chartex" xmlns:cx1="http://schemas.microsoft.com/office/drawing/2015/9/8/chartex" xmlns:cx2="http://schemas.microsoft.com/office/drawing/2015/10/21/chartex" xmlns:cx3="http://schemas.microsoft.com/office/drawing/2016/5/9/chartex" xmlns:cx4="http://schemas.microsoft.com/office/drawing/2016/5/10/chartex" xmlns:cx5="http://schemas.microsoft.com/office/drawing/2016/5/11/chartex" xmlns:cx6="http://schemas.microsoft.com/office/drawing/2016/5/12/chartex" xmlns:cx7="http://schemas.microsoft.com/office/drawing/2016/5/13/chartex" xmlns:cx8="http://schemas.microsoft.com/office/drawing/2016/5/14/chartex" xmlns:mc="http://schemas.openxmlformats.org/markup-compatibility/2006" xmlns:aink="http://schemas.microsoft.com/office/drawing/2016/ink" xmlns:am3d="http://schemas.microsoft.com/office/drawing/2017/model3d" xmlns:o="urn:schemas-microsoft-com:office:office" xmlns:oel="http://schemas.microsoft.com/office/2019/extlst" xmlns:r="http://schemas.openxmlformats.org/officeDocument/2006/relationships" xmlns:m="http://schemas.openxmlformats.org/officeDocument/2006/math" xmlns:v="urn:schemas-microsoft-com:vml" xmlns:wp14="http://schemas.microsoft.com/office/word/2010/wordprocessingDrawing" xmlns:wp="http://schemas.openxmlformats.org/drawingml/2006/wordprocessingDrawing" xmlns:w10="urn:schemas-microsoft-com:office:word" xmlns:w="http://schemas.openxmlformats.org/wordprocessingml/2006/main" xmlns:w14="http://schemas.microsoft.com/office/word/2010/wordml" xmlns:w15="http://schemas.microsoft.com/office/word/2012/wordml" xmlns:w16cex="http://schemas.microsoft.com/office/word/2018/wordml/cex" xmlns:w16cid="http://schemas.microsoft.com/office/word/2016/wordml/cid" xmlns:w16="http://schemas.microsoft.com/office/word/2018/wordml" xmlns:w16du="http://schemas.microsoft.com/office/word/2023/wordml/word16du" xmlns:w16sdtdh="http://schemas.microsoft.com/office/word/2020/wordml/sdtdatahash" xmlns:w16se="http://schemas.microsoft.com/office/word/2015/wordml/symex" xmlns:wpg="http://schemas.microsoft.com/office/word/2010/wordprocessingGroup" xmlns:wpi="http://schemas.microsoft.com/office/word/2010/wordprocessingInk" xmlns:wne="http://schemas.microsoft.com/office/word/2006/wordml" xmlns:wps="http://schemas.microsoft.com/office/word/2010/wordprocessingShape" mc:Ignorable="w14 w15 w16se w16cid w16 w16cex w16sdtdh w16du wp14">
+  <w:abstractNum w:abstractNumId="0" w15:restartNumberingAfterBreak="0">
+    <w:nsid w:val="34D50F2E"/>
+    <w:multiLevelType w:val="multilevel"/>
+    <w:tmpl w:val="6C043418"/>
+    <w:lvl w:ilvl="0">
+      <w:start w:val="1"/>
+      <w:numFmt w:val="bullet"/>
+      <w:lvlText w:val=""/>
+      <w:lvlJc w:val="left"/>
+      <w:pPr>
+        <w:tabs>
+          <w:tab w:val="num" w:pos="720"/>
+        </w:tabs>
+        <w:ind w:left="720" w:hanging="360"/>
+      </w:pPr>
+      <w:rPr>
+        <w:rFonts w:ascii="Symbol" w:hAnsi="Symbol" w:hint="default"/>
+        <w:sz w:val="20"/>
+      </w:rPr>
+    </w:lvl>
+    <w:lvl w:ilvl="1" w:tentative="1">
+      <w:start w:val="1"/>
+      <w:numFmt w:val="bullet"/>
+      <w:lvlText w:val="o"/>
+      <w:lvlJc w:val="left"/>
+      <w:pPr>
+        <w:tabs>
+          <w:tab w:val="num" w:pos="1440"/>
+        </w:tabs>
+        <w:ind w:left="1440" w:hanging="360"/>
+      </w:pPr>
+      <w:rPr>
+        <w:rFonts w:ascii="Courier New" w:hAnsi="Courier New" w:hint="default"/>
+        <w:sz w:val="20"/>
+      </w:rPr>
+    </w:lvl>
+    <w:lvl w:ilvl="2" w:tentative="1">
+      <w:start w:val="1"/>
+      <w:numFmt w:val="bullet"/>
+      <w:lvlText w:val=""/>
+      <w:lvlJc w:val="left"/>
+      <w:pPr>
+        <w:tabs>
+          <w:tab w:val="num" w:pos="2160"/>
+        </w:tabs>
+        <w:ind w:left="2160" w:hanging="360"/>
+      </w:pPr>
+      <w:rPr>
+        <w:rFonts w:ascii="Wingdings" w:hAnsi="Wingdings" w:hint="default"/>
+        <w:sz w:val="20"/>
+      </w:rPr>
+    </w:lvl>
+    <w:lvl w:ilvl="3" w:tentative="1">
+      <w:start w:val="1"/>
+      <w:numFmt w:val="bullet"/>
+      <w:lvlText w:val=""/>
+      <w:lvlJc w:val="left"/>
+      <w:pPr>
+        <w:tabs>
+          <w:tab w:val="num" w:pos="2880"/>
+        </w:tabs>
+        <w:ind w:left="2880" w:hanging="360"/>
+      </w:pPr>
+      <w:rPr>
+        <w:rFonts w:ascii="Wingdings" w:hAnsi="Wingdings" w:hint="default"/>
+        <w:sz w:val="20"/>
+      </w:rPr>
+    </w:lvl>
+    <w:lvl w:ilvl="4" w:tentative="1">
+      <w:start w:val="1"/>
+      <w:numFmt w:val="bullet"/>
+      <w:lvlText w:val=""/>
+      <w:lvlJc w:val="left"/>
+      <w:pPr>
+        <w:tabs>
+          <w:tab w:val="num" w:pos="3600"/>
+        </w:tabs>
+        <w:ind w:left="3600" w:hanging="360"/>
+      </w:pPr>
+      <w:rPr>
+        <w:rFonts w:ascii="Wingdings" w:hAnsi="Wingdings" w:hint="default"/>
+        <w:sz w:val="20"/>
+      </w:rPr>
+    </w:lvl>
+    <w:lvl w:ilvl="5" w:tentative="1">
+      <w:start w:val="1"/>
+      <w:numFmt w:val="bullet"/>
+      <w:lvlText w:val=""/>
+      <w:lvlJc w:val="left"/>
+      <w:pPr>
+        <w:tabs>
+          <w:tab w:val="num" w:pos="4320"/>
+        </w:tabs>
+        <w:ind w:left="4320" w:hanging="360"/>
+      </w:pPr>
+      <w:rPr>
+        <w:rFonts w:ascii="Wingdings" w:hAnsi="Wingdings" w:hint="default"/>
+        <w:sz w:val="20"/>
+      </w:rPr>
+    </w:lvl>
+    <w:lvl w:ilvl="6" w:tentative="1">
+      <w:start w:val="1"/>
+      <w:numFmt w:val="bullet"/>
+      <w:lvlText w:val=""/>
+      <w:lvlJc w:val="left"/>
+      <w:pPr>
+        <w:tabs>
+          <w:tab w:val="num" w:pos="5040"/>
+        </w:tabs>
+        <w:ind w:left="5040" w:hanging="360"/>
+      </w:pPr>
+      <w:rPr>
+        <w:rFonts w:ascii="Wingdings" w:hAnsi="Wingdings" w:hint="default"/>
+        <w:sz w:val="20"/>
+      </w:rPr>
+    </w:lvl>
+    <w:lvl w:ilvl="7" w:tentative="1">
+      <w:start w:val="1"/>
+      <w:numFmt w:val="bullet"/>
+      <w:lvlText w:val=""/>
+      <w:lvlJc w:val="left"/>
+      <w:pPr>
+        <w:tabs>
+          <w:tab w:val="num" w:pos="5760"/>
+        </w:tabs>
+        <w:ind w:left="5760" w:hanging="360"/>
+      </w:pPr>
+      <w:rPr>
+        <w:rFonts w:ascii="Wingdings" w:hAnsi="Wingdings" w:hint="default"/>
+        <w:sz w:val="20"/>
+      </w:rPr>
+    </w:lvl>
+    <w:lvl w:ilvl="8" w:tentative="1">
+      <w:start w:val="1"/>
+      <w:numFmt w:val="bullet"/>
+      <w:lvlText w:val=""/>
+      <w:lvlJc w:val="left"/>
+      <w:pPr>
+        <w:tabs>
+          <w:tab w:val="num" w:pos="6480"/>
+        </w:tabs>
+        <w:ind w:left="6480" w:hanging="360"/>
+      </w:pPr>
+      <w:rPr>
+        <w:rFonts w:ascii="Wingdings" w:hAnsi="Wingdings" w:hint="default"/>
+        <w:sz w:val="20"/>
+      </w:rPr>
+    </w:lvl>
+  </w:abstractNum>
+  <w:abstractNum w:abstractNumId="1" w15:restartNumberingAfterBreak="0">
+    <w:nsid w:val="3EC37DA2"/>
+    <w:multiLevelType w:val="hybridMultilevel"/>
+    <w:tmpl w:val="F118B808"/>
+    <w:lvl w:ilvl="0" w:tplc="04060001">
+      <w:start w:val="1"/>
+      <w:numFmt w:val="bullet"/>
+      <w:lvlText w:val=""/>
+      <w:lvlJc w:val="left"/>
+      <w:pPr>
+        <w:ind w:left="768" w:hanging="360"/>
+      </w:pPr>
+      <w:rPr>
+        <w:rFonts w:ascii="Symbol" w:hAnsi="Symbol" w:hint="default"/>
+      </w:rPr>
+    </w:lvl>
+    <w:lvl w:ilvl="1" w:tplc="04060003" w:tentative="1">
+      <w:start w:val="1"/>
+      <w:numFmt w:val="bullet"/>
+      <w:lvlText w:val="o"/>
+      <w:lvlJc w:val="left"/>
+      <w:pPr>
+        <w:ind w:left="1488" w:hanging="360"/>
+      </w:pPr>
+      <w:rPr>
+        <w:rFonts w:ascii="Courier New" w:hAnsi="Courier New" w:cs="Courier New" w:hint="default"/>
+      </w:rPr>
+    </w:lvl>
+    <w:lvl w:ilvl="2" w:tplc="04060005" w:tentative="1">
+      <w:start w:val="1"/>
+      <w:numFmt w:val="bullet"/>
+      <w:lvlText w:val=""/>
+      <w:lvlJc w:val="left"/>
+      <w:pPr>
+        <w:ind w:left="2208" w:hanging="360"/>
+      </w:pPr>
+      <w:rPr>
+        <w:rFonts w:ascii="Wingdings" w:hAnsi="Wingdings" w:hint="default"/>
+      </w:rPr>
+    </w:lvl>
+    <w:lvl w:ilvl="3" w:tplc="04060001" w:tentative="1">
+      <w:start w:val="1"/>
+      <w:numFmt w:val="bullet"/>
+      <w:lvlText w:val=""/>
+      <w:lvlJc w:val="left"/>
+      <w:pPr>
+        <w:ind w:left="2928" w:hanging="360"/>
+      </w:pPr>
+      <w:rPr>
+        <w:rFonts w:ascii="Symbol" w:hAnsi="Symbol" w:hint="default"/>
+      </w:rPr>
+    </w:lvl>
+    <w:lvl w:ilvl="4" w:tplc="04060003" w:tentative="1">
+      <w:start w:val="1"/>
+      <w:numFmt w:val="bullet"/>
+      <w:lvlText w:val="o"/>
+      <w:lvlJc w:val="left"/>
+      <w:pPr>
+        <w:ind w:left="3648" w:hanging="360"/>
+      </w:pPr>
+      <w:rPr>
+        <w:rFonts w:ascii="Courier New" w:hAnsi="Courier New" w:cs="Courier New" w:hint="default"/>
+      </w:rPr>
+    </w:lvl>
+    <w:lvl w:ilvl="5" w:tplc="04060005" w:tentative="1">
+      <w:start w:val="1"/>
+      <w:numFmt w:val="bullet"/>
+      <w:lvlText w:val=""/>
+      <w:lvlJc w:val="left"/>
+      <w:pPr>
+        <w:ind w:left="4368" w:hanging="360"/>
+      </w:pPr>
+      <w:rPr>
+        <w:rFonts w:ascii="Wingdings" w:hAnsi="Wingdings" w:hint="default"/>
+      </w:rPr>
+    </w:lvl>
+    <w:lvl w:ilvl="6" w:tplc="04060001" w:tentative="1">
+      <w:start w:val="1"/>
+      <w:numFmt w:val="bullet"/>
+      <w:lvlText w:val=""/>
+      <w:lvlJc w:val="left"/>
+      <w:pPr>
+        <w:ind w:left="5088" w:hanging="360"/>
+      </w:pPr>
+      <w:rPr>
+        <w:rFonts w:ascii="Symbol" w:hAnsi="Symbol" w:hint="default"/>
+      </w:rPr>
+    </w:lvl>
+    <w:lvl w:ilvl="7" w:tplc="04060003" w:tentative="1">
+      <w:start w:val="1"/>
+      <w:numFmt w:val="bullet"/>
+      <w:lvlText w:val="o"/>
+      <w:lvlJc w:val="left"/>
+      <w:pPr>
+        <w:ind w:left="5808" w:hanging="360"/>
+      </w:pPr>
+      <w:rPr>
+        <w:rFonts w:ascii="Courier New" w:hAnsi="Courier New" w:cs="Courier New" w:hint="default"/>
+      </w:rPr>
+    </w:lvl>
+    <w:lvl w:ilvl="8" w:tplc="04060005" w:tentative="1">
+      <w:start w:val="1"/>
+      <w:numFmt w:val="bullet"/>
+      <w:lvlText w:val=""/>
+      <w:lvlJc w:val="left"/>
+      <w:pPr>
+        <w:ind w:left="6528" w:hanging="360"/>
+      </w:pPr>
+      <w:rPr>
+        <w:rFonts w:ascii="Wingdings" w:hAnsi="Wingdings" w:hint="default"/>
+      </w:rPr>
+    </w:lvl>
+  </w:abstractNum>
+  <w:abstractNum w:abstractNumId="2" w15:restartNumberingAfterBreak="0">
+    <w:nsid w:val="41F810C0"/>
+    <w:multiLevelType w:val="multilevel"/>
+    <w:tmpl w:val="6C043418"/>
+    <w:lvl w:ilvl="0">
+      <w:start w:val="1"/>
+      <w:numFmt w:val="bullet"/>
+      <w:lvlText w:val=""/>
+      <w:lvlJc w:val="left"/>
+      <w:pPr>
+        <w:tabs>
+          <w:tab w:val="num" w:pos="720"/>
+        </w:tabs>
+        <w:ind w:left="720" w:hanging="360"/>
+      </w:pPr>
+      <w:rPr>
+        <w:rFonts w:ascii="Symbol" w:hAnsi="Symbol" w:hint="default"/>
+        <w:sz w:val="20"/>
+      </w:rPr>
+    </w:lvl>
+    <w:lvl w:ilvl="1" w:tentative="1">
+      <w:start w:val="1"/>
+      <w:numFmt w:val="bullet"/>
+      <w:lvlText w:val="o"/>
+      <w:lvlJc w:val="left"/>
+      <w:pPr>
+        <w:tabs>
+          <w:tab w:val="num" w:pos="1440"/>
+        </w:tabs>
+        <w:ind w:left="1440" w:hanging="360"/>
+      </w:pPr>
+      <w:rPr>
+        <w:rFonts w:ascii="Courier New" w:hAnsi="Courier New" w:hint="default"/>
+        <w:sz w:val="20"/>
+      </w:rPr>
+    </w:lvl>
+    <w:lvl w:ilvl="2" w:tentative="1">
+      <w:start w:val="1"/>
+      <w:numFmt w:val="bullet"/>
+      <w:lvlText w:val=""/>
+      <w:lvlJc w:val="left"/>
+      <w:pPr>
+        <w:tabs>
+          <w:tab w:val="num" w:pos="2160"/>
+        </w:tabs>
+        <w:ind w:left="2160" w:hanging="360"/>
+      </w:pPr>
+      <w:rPr>
+        <w:rFonts w:ascii="Wingdings" w:hAnsi="Wingdings" w:hint="default"/>
+        <w:sz w:val="20"/>
+      </w:rPr>
+    </w:lvl>
+    <w:lvl w:ilvl="3" w:tentative="1">
+      <w:start w:val="1"/>
+      <w:numFmt w:val="bullet"/>
+      <w:lvlText w:val=""/>
+      <w:lvlJc w:val="left"/>
+      <w:pPr>
+        <w:tabs>
+          <w:tab w:val="num" w:pos="2880"/>
+        </w:tabs>
+        <w:ind w:left="2880" w:hanging="360"/>
+      </w:pPr>
+      <w:rPr>
+        <w:rFonts w:ascii="Wingdings" w:hAnsi="Wingdings" w:hint="default"/>
+        <w:sz w:val="20"/>
+      </w:rPr>
+    </w:lvl>
+    <w:lvl w:ilvl="4" w:tentative="1">
+      <w:start w:val="1"/>
+      <w:numFmt w:val="bullet"/>
+      <w:lvlText w:val=""/>
+      <w:lvlJc w:val="left"/>
+      <w:pPr>
+        <w:tabs>
+          <w:tab w:val="num" w:pos="3600"/>
+        </w:tabs>
+        <w:ind w:left="3600" w:hanging="360"/>
+      </w:pPr>
+      <w:rPr>
+        <w:rFonts w:ascii="Wingdings" w:hAnsi="Wingdings" w:hint="default"/>
+        <w:sz w:val="20"/>
+      </w:rPr>
+    </w:lvl>
+    <w:lvl w:ilvl="5" w:tentative="1">
+      <w:start w:val="1"/>
+      <w:numFmt w:val="bullet"/>
+      <w:lvlText w:val=""/>
+      <w:lvlJc w:val="left"/>
+      <w:pPr>
+        <w:tabs>
+          <w:tab w:val="num" w:pos="4320"/>
+        </w:tabs>
+        <w:ind w:left="4320" w:hanging="360"/>
+      </w:pPr>
+      <w:rPr>
+        <w:rFonts w:ascii="Wingdings" w:hAnsi="Wingdings" w:hint="default"/>
+        <w:sz w:val="20"/>
+      </w:rPr>
+    </w:lvl>
+    <w:lvl w:ilvl="6" w:tentative="1">
+      <w:start w:val="1"/>
+      <w:numFmt w:val="bullet"/>
+      <w:lvlText w:val=""/>
+      <w:lvlJc w:val="left"/>
+      <w:pPr>
+        <w:tabs>
+          <w:tab w:val="num" w:pos="5040"/>
+        </w:tabs>
+        <w:ind w:left="5040" w:hanging="360"/>
+      </w:pPr>
+      <w:rPr>
+        <w:rFonts w:ascii="Wingdings" w:hAnsi="Wingdings" w:hint="default"/>
+        <w:sz w:val="20"/>
+      </w:rPr>
+    </w:lvl>
+    <w:lvl w:ilvl="7" w:tentative="1">
+      <w:start w:val="1"/>
+      <w:numFmt w:val="bullet"/>
+      <w:lvlText w:val=""/>
+      <w:lvlJc w:val="left"/>
+      <w:pPr>
+        <w:tabs>
+          <w:tab w:val="num" w:pos="5760"/>
+        </w:tabs>
+        <w:ind w:left="5760" w:hanging="360"/>
+      </w:pPr>
+      <w:rPr>
+        <w:rFonts w:ascii="Wingdings" w:hAnsi="Wingdings" w:hint="default"/>
+        <w:sz w:val="20"/>
+      </w:rPr>
+    </w:lvl>
+    <w:lvl w:ilvl="8" w:tentative="1">
+      <w:start w:val="1"/>
+      <w:numFmt w:val="bullet"/>
+      <w:lvlText w:val=""/>
+      <w:lvlJc w:val="left"/>
+      <w:pPr>
+        <w:tabs>
+          <w:tab w:val="num" w:pos="6480"/>
+        </w:tabs>
+        <w:ind w:left="6480" w:hanging="360"/>
+      </w:pPr>
+      <w:rPr>
+        <w:rFonts w:ascii="Wingdings" w:hAnsi="Wingdings" w:hint="default"/>
+        <w:sz w:val="20"/>
+      </w:rPr>
+    </w:lvl>
+  </w:abstractNum>
+  <w:num w:numId="1" w16cid:durableId="60442883">
+    <w:abstractNumId w:val="1"/>
+  </w:num>
+  <w:num w:numId="2" w16cid:durableId="1869485918">
+    <w:abstractNumId w:val="2"/>
+  </w:num>
+  <w:num w:numId="3" w16cid:durableId="831330780">
+    <w:abstractNumId w:val="0"/>
+  </w:num>
+</w:numbering>
 </file>
 
 <file path=word/styles.xml><?xml version="1.0" encoding="utf-8"?>
@@ -756,7 +1931,6 @@
     <w:next w:val="Normal"/>
     <w:link w:val="Overskrift3Tegn"/>
     <w:uiPriority w:val="9"/>
-    <w:semiHidden/>
     <w:unhideWhenUsed/>
     <w:qFormat/>
     <w:rsid w:val="00FE21F7"/>
@@ -779,7 +1953,6 @@
     <w:next w:val="Normal"/>
     <w:link w:val="Overskrift4Tegn"/>
     <w:uiPriority w:val="9"/>
-    <w:semiHidden/>
     <w:unhideWhenUsed/>
     <w:qFormat/>
     <w:rsid w:val="00FE21F7"/>
@@ -908,7 +2081,6 @@
   <w:style w:type="character" w:default="1" w:styleId="Standardskrifttypeiafsnit">
     <w:name w:val="Default Paragraph Font"/>
     <w:uiPriority w:val="1"/>
-    <w:semiHidden/>
     <w:unhideWhenUsed/>
   </w:style>
   <w:style w:type="table" w:default="1" w:styleId="Tabel-Normal">
@@ -963,7 +2135,6 @@
     <w:basedOn w:val="Standardskrifttypeiafsnit"/>
     <w:link w:val="Overskrift3"/>
     <w:uiPriority w:val="9"/>
-    <w:semiHidden/>
     <w:rsid w:val="00FE21F7"/>
     <w:rPr>
       <w:rFonts w:eastAsiaTheme="majorEastAsia" w:cstheme="majorBidi"/>
@@ -977,7 +2148,6 @@
     <w:basedOn w:val="Standardskrifttypeiafsnit"/>
     <w:link w:val="Overskrift4"/>
     <w:uiPriority w:val="9"/>
-    <w:semiHidden/>
     <w:rsid w:val="00FE21F7"/>
     <w:rPr>
       <w:rFonts w:eastAsiaTheme="majorEastAsia" w:cstheme="majorBidi"/>
@@ -1237,6 +2407,83 @@
       <w:kern w:val="0"/>
       <w:sz w:val="32"/>
       <w:szCs w:val="32"/>
+      <w:lang w:eastAsia="da-DK"/>
+      <w14:ligatures w14:val="none"/>
+    </w:rPr>
+  </w:style>
+  <w:style w:type="character" w:styleId="Hyperlink">
+    <w:name w:val="Hyperlink"/>
+    <w:basedOn w:val="Standardskrifttypeiafsnit"/>
+    <w:uiPriority w:val="99"/>
+    <w:unhideWhenUsed/>
+    <w:rsid w:val="00905091"/>
+    <w:rPr>
+      <w:color w:val="467886" w:themeColor="hyperlink"/>
+      <w:u w:val="single"/>
+    </w:rPr>
+  </w:style>
+  <w:style w:type="character" w:styleId="Ulstomtale">
+    <w:name w:val="Unresolved Mention"/>
+    <w:basedOn w:val="Standardskrifttypeiafsnit"/>
+    <w:uiPriority w:val="99"/>
+    <w:semiHidden/>
+    <w:unhideWhenUsed/>
+    <w:rsid w:val="00905091"/>
+    <w:rPr>
+      <w:color w:val="605E5C"/>
+      <w:shd w:val="clear" w:color="auto" w:fill="E1DFDD"/>
+    </w:rPr>
+  </w:style>
+  <w:style w:type="paragraph" w:styleId="Indholdsfortegnelse2">
+    <w:name w:val="toc 2"/>
+    <w:basedOn w:val="Normal"/>
+    <w:next w:val="Normal"/>
+    <w:autoRedefine/>
+    <w:uiPriority w:val="39"/>
+    <w:unhideWhenUsed/>
+    <w:rsid w:val="005406B0"/>
+    <w:pPr>
+      <w:spacing w:after="100"/>
+      <w:ind w:left="240"/>
+    </w:pPr>
+  </w:style>
+  <w:style w:type="paragraph" w:styleId="Indholdsfortegnelse1">
+    <w:name w:val="toc 1"/>
+    <w:basedOn w:val="Normal"/>
+    <w:next w:val="Normal"/>
+    <w:autoRedefine/>
+    <w:uiPriority w:val="39"/>
+    <w:unhideWhenUsed/>
+    <w:rsid w:val="006C70F8"/>
+    <w:pPr>
+      <w:spacing w:after="100" w:line="259" w:lineRule="auto"/>
+    </w:pPr>
+    <w:rPr>
+      <w:rFonts w:eastAsiaTheme="minorEastAsia" w:cs="Times New Roman"/>
+      <w:kern w:val="0"/>
+      <w:sz w:val="22"/>
+      <w:szCs w:val="22"/>
+      <w:lang w:eastAsia="da-DK"/>
+      <w14:ligatures w14:val="none"/>
+    </w:rPr>
+  </w:style>
+  <w:style w:type="paragraph" w:styleId="Indholdsfortegnelse3">
+    <w:name w:val="toc 3"/>
+    <w:basedOn w:val="Normal"/>
+    <w:next w:val="Normal"/>
+    <w:autoRedefine/>
+    <w:uiPriority w:val="39"/>
+    <w:unhideWhenUsed/>
+    <w:rsid w:val="006C70F8"/>
+    <w:pPr>
+      <w:spacing w:after="100" w:line="259" w:lineRule="auto"/>
+      <w:ind w:left="440"/>
+    </w:pPr>
+    <w:rPr>
+      <w:rFonts w:eastAsiaTheme="minorEastAsia" w:cs="Times New Roman"/>
+      <w:kern w:val="0"/>
+      <w:sz w:val="22"/>
+      <w:szCs w:val="22"/>
       <w:lang w:eastAsia="da-DK"/>
       <w14:ligatures w14:val="none"/>
     </w:rPr>

</xml_diff>